<commit_message>
Core Spring app added
</commit_message>
<xml_diff>
--- a/Books and PPTS/SPRING BOOT.docx
+++ b/Books and PPTS/SPRING BOOT.docx
@@ -111,15 +111,7 @@
         <w:rPr>
           <w:rFonts w:ascii="Avenir Roman" w:hAnsi="Avenir Roman"/>
         </w:rPr>
-        <w:t>Spring Boot is a project built on the top of the Spring framework. It provides a simpler and faster way to set up, config</w:t>
-      </w:r>
-      <w:bookmarkStart w:id="0" w:name="_GoBack"/>
-      <w:bookmarkEnd w:id="0"/>
-      <w:r>
-        <w:rPr>
-          <w:rFonts w:ascii="Avenir Roman" w:hAnsi="Avenir Roman"/>
-        </w:rPr>
-        <w:t>ure, and run both simple and web-based applications.</w:t>
+        <w:t>Spring Boot is a project built on the top of the Spring framework. It provides a simpler and faster way to set up, configure, and run both simple and web-based applications.</w:t>
       </w:r>
     </w:p>
     <w:p>
@@ -4788,7 +4780,21 @@
         <w:rPr>
           <w:rFonts w:ascii="Avenir Roman" w:hAnsi="Avenir Roman"/>
         </w:rPr>
-        <w:t>com.zaxxer.hikari.HikariDataSource</w:t>
+        <w:t>com.zaxxer.hikari.Hikari</w:t>
+      </w:r>
+      <w:r>
+        <w:rPr>
+          <w:rFonts w:ascii="Avenir Roman" w:hAnsi="Avenir Roman"/>
+        </w:rPr>
+        <w:t>CP</w:t>
+      </w:r>
+      <w:bookmarkStart w:id="0" w:name="_GoBack"/>
+      <w:bookmarkEnd w:id="0"/>
+      <w:r>
+        <w:rPr>
+          <w:rFonts w:ascii="Avenir Roman" w:hAnsi="Avenir Roman"/>
+        </w:rPr>
+        <w:t>DataSource</w:t>
       </w:r>
       <w:proofErr w:type="spellEnd"/>
     </w:p>

</xml_diff>